<commit_message>
overall responsive css tweaks.
</commit_message>
<xml_diff>
--- a/src/assets/VikramSingh-Resume2023.docx
+++ b/src/assets/VikramSingh-Resume2023.docx
@@ -456,25 +456,7 @@
           <w:color w:val="606985"/>
           <w:spacing w:val="-8"/>
         </w:rPr>
-        <w:t xml:space="preserve">@ </w:t>
-      </w:r>
-      <w:proofErr w:type="spellStart"/>
-      <w:r>
-        <w:rPr>
-          <w:rFonts w:ascii="Aharoni" w:hAnsi="Aharoni" w:cs="Aharoni" w:hint="cs"/>
-          <w:color w:val="606985"/>
-          <w:spacing w:val="-8"/>
-        </w:rPr>
-        <w:t>MITxPro</w:t>
-      </w:r>
-      <w:proofErr w:type="spellEnd"/>
-      <w:r>
-        <w:rPr>
-          <w:rFonts w:ascii="Aharoni" w:hAnsi="Aharoni" w:cs="Aharoni" w:hint="cs"/>
-          <w:color w:val="606985"/>
-          <w:spacing w:val="-8"/>
-        </w:rPr>
-        <w:t xml:space="preserve"> MERN Bootcamp</w:t>
+        <w:t>@ MITxPro MERN Bootcamp</w:t>
       </w:r>
     </w:p>
     <w:p>
@@ -1060,7 +1042,6 @@
         </w:rPr>
         <w:t xml:space="preserve"> </w:t>
       </w:r>
-      <w:proofErr w:type="spellStart"/>
       <w:r>
         <w:rPr>
           <w:rFonts w:ascii="Aharoni" w:hAnsi="Aharoni" w:cs="Aharoni" w:hint="cs"/>
@@ -1068,17 +1049,7 @@
           <w:spacing w:val="-2"/>
           <w:w w:val="90"/>
         </w:rPr>
-        <w:t>Boomgen</w:t>
-      </w:r>
-      <w:proofErr w:type="spellEnd"/>
-      <w:r>
-        <w:rPr>
-          <w:rFonts w:ascii="Aharoni" w:hAnsi="Aharoni" w:cs="Aharoni" w:hint="cs"/>
-          <w:color w:val="606985"/>
-          <w:spacing w:val="-2"/>
-          <w:w w:val="90"/>
-        </w:rPr>
-        <w:t xml:space="preserve"> Studios</w:t>
+        <w:t>Boomgen Studios</w:t>
       </w:r>
     </w:p>
     <w:p>
@@ -1138,43 +1109,7 @@
           <w:sz w:val="16"/>
           <w:szCs w:val="16"/>
         </w:rPr>
-        <w:t xml:space="preserve">Worked with production duo Reza Aslan and </w:t>
-      </w:r>
-      <w:proofErr w:type="spellStart"/>
-      <w:r>
-        <w:rPr>
-          <w:rFonts w:ascii="Avenir Next LT Pro Light" w:hAnsi="Avenir Next LT Pro Light"/>
-          <w:sz w:val="16"/>
-          <w:szCs w:val="16"/>
-        </w:rPr>
-        <w:t>Mahyad</w:t>
-      </w:r>
-      <w:proofErr w:type="spellEnd"/>
-      <w:r>
-        <w:rPr>
-          <w:rFonts w:ascii="Avenir Next LT Pro Light" w:hAnsi="Avenir Next LT Pro Light"/>
-          <w:sz w:val="16"/>
-          <w:szCs w:val="16"/>
-        </w:rPr>
-        <w:t xml:space="preserve"> </w:t>
-      </w:r>
-      <w:proofErr w:type="spellStart"/>
-      <w:r>
-        <w:rPr>
-          <w:rFonts w:ascii="Avenir Next LT Pro Light" w:hAnsi="Avenir Next LT Pro Light"/>
-          <w:sz w:val="16"/>
-          <w:szCs w:val="16"/>
-        </w:rPr>
-        <w:t>Tousi</w:t>
-      </w:r>
-      <w:proofErr w:type="spellEnd"/>
-      <w:r>
-        <w:rPr>
-          <w:rFonts w:ascii="Avenir Next LT Pro Light" w:hAnsi="Avenir Next LT Pro Light"/>
-          <w:sz w:val="16"/>
-          <w:szCs w:val="16"/>
-        </w:rPr>
-        <w:t xml:space="preserve"> to promote their CBS </w:t>
+        <w:t xml:space="preserve">Worked with production duo Reza Aslan and Mahyad Tousi to promote their CBS </w:t>
       </w:r>
     </w:p>
     <w:p>
@@ -2810,21 +2745,7 @@
         <w:rPr>
           <w:rFonts w:ascii="Avenir Next LT Pro Light" w:hAnsi="Avenir Next LT Pro Light"/>
         </w:rPr>
-        <w:t xml:space="preserve">Git, Webpack, Heroku, </w:t>
-      </w:r>
-      <w:proofErr w:type="spellStart"/>
-      <w:r>
-        <w:rPr>
-          <w:rFonts w:ascii="Avenir Next LT Pro Light" w:hAnsi="Avenir Next LT Pro Light"/>
-        </w:rPr>
-        <w:t>Wordpress</w:t>
-      </w:r>
-      <w:proofErr w:type="spellEnd"/>
-      <w:r>
-        <w:rPr>
-          <w:rFonts w:ascii="Avenir Next LT Pro Light" w:hAnsi="Avenir Next LT Pro Light"/>
-        </w:rPr>
-        <w:t xml:space="preserve"> </w:t>
+        <w:t xml:space="preserve">Git, Webpack, Heroku, Wordpress </w:t>
       </w:r>
     </w:p>
     <w:p>
@@ -3054,7 +2975,13 @@
           <w:rFonts w:ascii="Avenir Next LT Pro Light" w:hAnsi="Avenir Next LT Pro Light"/>
         </w:rPr>
         <w:br/>
-        <w:t>Minor in Journalism</w:t>
+        <w:t xml:space="preserve">Minor in </w:t>
+      </w:r>
+      <w:r>
+        <w:rPr>
+          <w:rFonts w:ascii="Avenir Next LT Pro Light" w:hAnsi="Avenir Next LT Pro Light"/>
+        </w:rPr>
+        <w:t>Political Science</w:t>
       </w:r>
     </w:p>
     <w:p>
@@ -3292,21 +3219,7 @@
         <w:rPr>
           <w:rFonts w:ascii="Avenir Next LT Pro Light" w:hAnsi="Avenir Next LT Pro Light"/>
         </w:rPr>
-        <w:t xml:space="preserve">for authentication, </w:t>
-      </w:r>
-      <w:proofErr w:type="spellStart"/>
-      <w:r>
-        <w:rPr>
-          <w:rFonts w:ascii="Avenir Next LT Pro Light" w:hAnsi="Avenir Next LT Pro Light"/>
-        </w:rPr>
-        <w:t>bcrypt</w:t>
-      </w:r>
-      <w:proofErr w:type="spellEnd"/>
-      <w:r>
-        <w:rPr>
-          <w:rFonts w:ascii="Avenir Next LT Pro Light" w:hAnsi="Avenir Next LT Pro Light"/>
-        </w:rPr>
-        <w:t xml:space="preserve"> for password encryption and Bootstrap for basic styling. Users can create/delete, deposit/withdraw, and login/logout.</w:t>
+        <w:t>for authentication, bcrypt for password encryption and Bootstrap for basic styling. Users can create/delete, deposit/withdraw, and login/logout.</w:t>
       </w:r>
     </w:p>
     <w:p>

</xml_diff>

<commit_message>
Updated resume, timeline, added a project and debugged mobile nav.
</commit_message>
<xml_diff>
--- a/src/assets/VikramSingh-Resume2023.docx
+++ b/src/assets/VikramSingh-Resume2023.docx
@@ -14,7 +14,7 @@
         <w:spacing w:line="276" w:lineRule="auto"/>
       </w:pPr>
       <w:r>
-        <w:pict w14:anchorId="372B0DB3">
+        <w:pict w14:anchorId="66D8C8A8">
           <v:shapetype id="_x0000_t136" coordsize="21600,21600" o:spt="136" adj="10800" path="m@7,l@8,m@5,21600l@6,21600e">
             <v:formulas>
               <v:f eqn="sum #0 0 10800"/>
@@ -45,28 +45,28 @@
         </w:pict>
       </w:r>
       <w:r>
-        <w:pict w14:anchorId="09B96E90">
+        <w:pict w14:anchorId="2596B82A">
           <v:shape id="_x0000_s2053" type="#_x0000_t136" style="position:absolute;margin-left:0;margin-top:0;width:50pt;height:50pt;z-index:251656704;visibility:hidden">
             <o:lock v:ext="edit" selection="t"/>
           </v:shape>
         </w:pict>
       </w:r>
       <w:r>
-        <w:pict w14:anchorId="29D33852">
+        <w:pict w14:anchorId="2223E2A6">
           <v:shape id="_x0000_s2052" type="#_x0000_t136" style="position:absolute;margin-left:0;margin-top:0;width:50pt;height:50pt;z-index:251657728;visibility:hidden">
             <o:lock v:ext="edit" selection="t"/>
           </v:shape>
         </w:pict>
       </w:r>
       <w:r>
-        <w:pict w14:anchorId="2724697F">
+        <w:pict w14:anchorId="55BAC768">
           <v:shape id="_x0000_s2051" type="#_x0000_t136" style="position:absolute;margin-left:0;margin-top:0;width:50pt;height:50pt;z-index:251658752;visibility:hidden">
             <o:lock v:ext="edit" selection="t"/>
           </v:shape>
         </w:pict>
       </w:r>
       <w:r>
-        <w:pict w14:anchorId="3AF00075">
+        <w:pict w14:anchorId="7980B718">
           <v:shape id="_x0000_s2050" type="#_x0000_t136" style="position:absolute;margin-left:0;margin-top:0;width:50pt;height:50pt;z-index:251659776;visibility:hidden">
             <o:lock v:ext="edit" selection="t"/>
           </v:shape>
@@ -104,7 +104,7 @@
       <w:sdt>
         <w:sdtPr>
           <w:tag w:val="goog_rdk_0"/>
-          <w:id w:val="1757631457"/>
+          <w:id w:val="-511222703"/>
         </w:sdtPr>
         <w:sdtContent>
           <w:r>
@@ -143,7 +143,7 @@
       <w:sdt>
         <w:sdtPr>
           <w:tag w:val="goog_rdk_1"/>
-          <w:id w:val="703055520"/>
+          <w:id w:val="-192236975"/>
         </w:sdtPr>
         <w:sdtContent>
           <w:r>
@@ -203,7 +203,7 @@
       <w:sdt>
         <w:sdtPr>
           <w:tag w:val="goog_rdk_2"/>
-          <w:id w:val="1502548619"/>
+          <w:id w:val="689104434"/>
         </w:sdtPr>
         <w:sdtContent>
           <w:r>
@@ -274,21 +274,39 @@
           <w:sz w:val="20"/>
           <w:szCs w:val="20"/>
         </w:rPr>
-        <w:t xml:space="preserve">My career over the past 10+ years spans from journalism abroad at NDTV and at home in the Bay Area to the non-profit/arts &amp; entertainment space in Los Angeles. I bring a unique blend of problem solving, creative communications and administrative experience. I’m a curious, team-driven leader with hyper adaptability and a proven ability to communicate strategically and roll-up my sleeves to level up and meet my team’s needs. Currently harnessing the power of AI to supercharge my post-bootcamp learning in programming, leveraging years of </w:t>
-      </w:r>
-      <w:r>
-        <w:rPr>
-          <w:sz w:val="20"/>
-          <w:szCs w:val="20"/>
-        </w:rPr>
-        <w:t xml:space="preserve">experience in </w:t>
-      </w:r>
-      <w:r>
-        <w:rPr>
-          <w:sz w:val="20"/>
-          <w:szCs w:val="20"/>
-        </w:rPr>
-        <w:t>creative communication to use LLMs to my advantage. Additional skills include:</w:t>
+        <w:t xml:space="preserve">Experienced journalist turned Full Stack Developer with a passion for problem-solving and creative communications. I possess over 10 years of experience in the non-profit, arts &amp; entertainment space, and journalism. I bring a unique blend of administrative experience, creative communication skills, and hyper-adaptability. My professional certification from M.I.T’s Full Stack bootcamp has given me the confidence to pivot towards programming. Recently, I have enjoyed incorporating Bard, Bing, </w:t>
+      </w:r>
+      <w:proofErr w:type="spellStart"/>
+      <w:r>
+        <w:rPr>
+          <w:sz w:val="20"/>
+          <w:szCs w:val="20"/>
+        </w:rPr>
+        <w:t>ChatGPT</w:t>
+      </w:r>
+      <w:proofErr w:type="spellEnd"/>
+      <w:r>
+        <w:rPr>
+          <w:sz w:val="20"/>
+          <w:szCs w:val="20"/>
+        </w:rPr>
+        <w:t xml:space="preserve">, and </w:t>
+      </w:r>
+      <w:proofErr w:type="spellStart"/>
+      <w:r>
+        <w:rPr>
+          <w:sz w:val="20"/>
+          <w:szCs w:val="20"/>
+        </w:rPr>
+        <w:t>Phind</w:t>
+      </w:r>
+      <w:proofErr w:type="spellEnd"/>
+      <w:r>
+        <w:rPr>
+          <w:sz w:val="20"/>
+          <w:szCs w:val="20"/>
+        </w:rPr>
+        <w:t xml:space="preserve"> AI into my workflow to supercharge my ability to build web apps. </w:t>
       </w:r>
     </w:p>
     <w:p>
@@ -925,7 +943,7 @@
           <w:sz w:val="20"/>
           <w:szCs w:val="20"/>
         </w:rPr>
-        <w:t>Additional Projects for MIT Bootcamp</w:t>
+        <w:t>Additional Class Projects for MIT Bootcamp</w:t>
       </w:r>
     </w:p>
     <w:p>
@@ -952,7 +970,7 @@
           <w:sz w:val="20"/>
           <w:szCs w:val="20"/>
         </w:rPr>
-        <w:t xml:space="preserve">Created </w:t>
+        <w:t xml:space="preserve">Created a </w:t>
       </w:r>
       <w:proofErr w:type="spellStart"/>
       <w:r>
@@ -998,7 +1016,6 @@
         <w:t xml:space="preserve">Developed Eye Movement simulation using </w:t>
       </w:r>
       <w:proofErr w:type="spellStart"/>
-      <w:proofErr w:type="gramStart"/>
       <w:r>
         <w:rPr>
           <w:sz w:val="20"/>
@@ -1007,7 +1024,6 @@
         <w:t>document.onmousemove</w:t>
       </w:r>
       <w:proofErr w:type="spellEnd"/>
-      <w:proofErr w:type="gramEnd"/>
       <w:r>
         <w:rPr>
           <w:sz w:val="20"/>
@@ -1403,6 +1419,7 @@
           <w:tab w:val="right" w:pos="10800"/>
         </w:tabs>
         <w:rPr>
+          <w:b/>
           <w:sz w:val="20"/>
           <w:szCs w:val="20"/>
         </w:rPr>
@@ -1426,18 +1443,6 @@
           <w:tab w:val="right" w:pos="10800"/>
         </w:tabs>
         <w:rPr>
-          <w:b/>
-          <w:sz w:val="20"/>
-          <w:szCs w:val="20"/>
-        </w:rPr>
-      </w:pPr>
-    </w:p>
-    <w:p>
-      <w:pPr>
-        <w:tabs>
-          <w:tab w:val="right" w:pos="10800"/>
-        </w:tabs>
-        <w:rPr>
           <w:sz w:val="20"/>
           <w:szCs w:val="20"/>
         </w:rPr>
@@ -1479,6 +1484,7 @@
           <w:sz w:val="20"/>
           <w:szCs w:val="20"/>
         </w:rPr>
+        <w:lastRenderedPageBreak/>
         <w:t>Copywriter</w:t>
       </w:r>
     </w:p>
@@ -1559,71 +1565,6 @@
           <w:szCs w:val="20"/>
         </w:rPr>
       </w:pPr>
-      <w:r>
-        <w:rPr>
-          <w:b/>
-          <w:sz w:val="20"/>
-          <w:szCs w:val="20"/>
-        </w:rPr>
-        <w:t xml:space="preserve">WHITAKER PEACE &amp; DEVELOPMENT INITIATIVE      </w:t>
-      </w:r>
-      <w:r>
-        <w:rPr>
-          <w:b/>
-          <w:sz w:val="20"/>
-          <w:szCs w:val="20"/>
-        </w:rPr>
-        <w:tab/>
-      </w:r>
-      <w:r>
-        <w:rPr>
-          <w:b/>
-          <w:sz w:val="20"/>
-          <w:szCs w:val="20"/>
-        </w:rPr>
-        <w:tab/>
-      </w:r>
-      <w:r>
-        <w:rPr>
-          <w:b/>
-          <w:sz w:val="20"/>
-          <w:szCs w:val="20"/>
-        </w:rPr>
-        <w:tab/>
-      </w:r>
-      <w:r>
-        <w:rPr>
-          <w:b/>
-          <w:sz w:val="20"/>
-          <w:szCs w:val="20"/>
-        </w:rPr>
-        <w:tab/>
-      </w:r>
-      <w:r>
-        <w:rPr>
-          <w:b/>
-          <w:sz w:val="20"/>
-          <w:szCs w:val="20"/>
-        </w:rPr>
-        <w:tab/>
-      </w:r>
-      <w:r>
-        <w:rPr>
-          <w:b/>
-          <w:sz w:val="20"/>
-          <w:szCs w:val="20"/>
-        </w:rPr>
-        <w:tab/>
-      </w:r>
-      <w:r>
-        <w:rPr>
-          <w:b/>
-          <w:sz w:val="20"/>
-          <w:szCs w:val="20"/>
-        </w:rPr>
-        <w:tab/>
-        <w:t xml:space="preserve">     2016 – 2019</w:t>
-      </w:r>
     </w:p>
     <w:p>
       <w:pPr>
@@ -1646,7 +1587,64 @@
           <w:sz w:val="20"/>
           <w:szCs w:val="20"/>
         </w:rPr>
-        <w:t xml:space="preserve">Executive Assistant </w:t>
+        <w:t xml:space="preserve">WHITAKER PEACE &amp; DEVELOPMENT INITIATIVE      </w:t>
+      </w:r>
+      <w:r>
+        <w:rPr>
+          <w:b/>
+          <w:sz w:val="20"/>
+          <w:szCs w:val="20"/>
+        </w:rPr>
+        <w:tab/>
+      </w:r>
+      <w:r>
+        <w:rPr>
+          <w:b/>
+          <w:sz w:val="20"/>
+          <w:szCs w:val="20"/>
+        </w:rPr>
+        <w:tab/>
+      </w:r>
+      <w:r>
+        <w:rPr>
+          <w:b/>
+          <w:sz w:val="20"/>
+          <w:szCs w:val="20"/>
+        </w:rPr>
+        <w:tab/>
+      </w:r>
+      <w:r>
+        <w:rPr>
+          <w:b/>
+          <w:sz w:val="20"/>
+          <w:szCs w:val="20"/>
+        </w:rPr>
+        <w:tab/>
+      </w:r>
+      <w:r>
+        <w:rPr>
+          <w:b/>
+          <w:sz w:val="20"/>
+          <w:szCs w:val="20"/>
+        </w:rPr>
+        <w:tab/>
+      </w:r>
+      <w:r>
+        <w:rPr>
+          <w:b/>
+          <w:sz w:val="20"/>
+          <w:szCs w:val="20"/>
+        </w:rPr>
+        <w:tab/>
+      </w:r>
+      <w:r>
+        <w:rPr>
+          <w:b/>
+          <w:sz w:val="20"/>
+          <w:szCs w:val="20"/>
+        </w:rPr>
+        <w:tab/>
+        <w:t xml:space="preserve">     2016 – 2019</w:t>
       </w:r>
     </w:p>
     <w:p>
@@ -1659,279 +1657,18 @@
           <w:between w:val="nil"/>
         </w:pBdr>
         <w:rPr>
-          <w:sz w:val="20"/>
-          <w:szCs w:val="20"/>
-        </w:rPr>
-      </w:pPr>
-    </w:p>
-    <w:p>
-      <w:pPr>
-        <w:numPr>
-          <w:ilvl w:val="0"/>
-          <w:numId w:val="3"/>
-        </w:numPr>
-        <w:rPr>
-          <w:b/>
-          <w:sz w:val="20"/>
-          <w:szCs w:val="20"/>
-        </w:rPr>
-      </w:pPr>
-      <w:r>
-        <w:rPr>
-          <w:sz w:val="20"/>
-          <w:szCs w:val="20"/>
-        </w:rPr>
-        <w:t>Managed the head office in L.A. and served as the point person for offices in South Sudan, Uganda, Chiapas, Tijuana, and Paris.</w:t>
-      </w:r>
-    </w:p>
-    <w:p>
-      <w:pPr>
-        <w:numPr>
-          <w:ilvl w:val="0"/>
-          <w:numId w:val="3"/>
-        </w:numPr>
-        <w:rPr>
-          <w:b/>
-          <w:sz w:val="20"/>
-          <w:szCs w:val="20"/>
-        </w:rPr>
-      </w:pPr>
-      <w:r>
-        <w:rPr>
-          <w:sz w:val="20"/>
-          <w:szCs w:val="20"/>
-        </w:rPr>
-        <w:t>Aided celebrity founder Forest Whitaker in his professional responsibilities for film and TV as well as his personal projects.</w:t>
-      </w:r>
-    </w:p>
-    <w:p>
-      <w:pPr>
-        <w:numPr>
-          <w:ilvl w:val="0"/>
-          <w:numId w:val="3"/>
-        </w:numPr>
-        <w:rPr>
-          <w:b/>
-          <w:sz w:val="20"/>
-          <w:szCs w:val="20"/>
-        </w:rPr>
-      </w:pPr>
-      <w:r>
-        <w:rPr>
-          <w:sz w:val="20"/>
-          <w:szCs w:val="20"/>
-        </w:rPr>
-        <w:t>Ran lines, analyzed scripts, and gave editorial input for projects including 'Devil's Pie,' a Significant Productions documentary.</w:t>
-      </w:r>
-    </w:p>
-    <w:p>
-      <w:pPr>
-        <w:ind w:left="450"/>
-        <w:rPr>
-          <w:sz w:val="20"/>
-          <w:szCs w:val="20"/>
-        </w:rPr>
-      </w:pPr>
-    </w:p>
-    <w:p>
-      <w:pPr>
-        <w:rPr>
-          <w:b/>
-          <w:sz w:val="20"/>
-          <w:szCs w:val="20"/>
-        </w:rPr>
-      </w:pPr>
-      <w:r>
-        <w:rPr>
-          <w:b/>
-          <w:sz w:val="20"/>
-          <w:szCs w:val="20"/>
-        </w:rPr>
-        <w:t>SQA SERVICES</w:t>
-      </w:r>
-      <w:r>
-        <w:rPr>
-          <w:b/>
-          <w:sz w:val="20"/>
-          <w:szCs w:val="20"/>
-        </w:rPr>
-        <w:tab/>
-      </w:r>
-      <w:r>
-        <w:rPr>
-          <w:b/>
-          <w:sz w:val="20"/>
-          <w:szCs w:val="20"/>
-        </w:rPr>
-        <w:tab/>
-      </w:r>
-      <w:r>
-        <w:rPr>
-          <w:b/>
-          <w:sz w:val="20"/>
-          <w:szCs w:val="20"/>
-        </w:rPr>
-        <w:tab/>
-      </w:r>
-      <w:r>
-        <w:rPr>
-          <w:b/>
-          <w:sz w:val="20"/>
-          <w:szCs w:val="20"/>
-        </w:rPr>
-        <w:tab/>
-      </w:r>
-      <w:r>
-        <w:rPr>
-          <w:b/>
-          <w:sz w:val="20"/>
-          <w:szCs w:val="20"/>
-        </w:rPr>
-        <w:tab/>
-        <w:t xml:space="preserve">         </w:t>
-      </w:r>
-      <w:r>
-        <w:rPr>
-          <w:b/>
-          <w:sz w:val="20"/>
-          <w:szCs w:val="20"/>
-        </w:rPr>
-        <w:tab/>
-      </w:r>
-      <w:r>
-        <w:rPr>
-          <w:b/>
-          <w:sz w:val="20"/>
-          <w:szCs w:val="20"/>
-        </w:rPr>
-        <w:tab/>
-      </w:r>
-      <w:r>
-        <w:rPr>
-          <w:b/>
-          <w:sz w:val="20"/>
-          <w:szCs w:val="20"/>
-        </w:rPr>
-        <w:tab/>
-      </w:r>
-      <w:r>
-        <w:rPr>
-          <w:b/>
-          <w:sz w:val="20"/>
-          <w:szCs w:val="20"/>
-        </w:rPr>
-        <w:tab/>
-      </w:r>
-      <w:r>
-        <w:rPr>
-          <w:b/>
-          <w:sz w:val="20"/>
-          <w:szCs w:val="20"/>
-        </w:rPr>
-        <w:tab/>
-      </w:r>
-      <w:r>
-        <w:rPr>
-          <w:b/>
-          <w:sz w:val="20"/>
-          <w:szCs w:val="20"/>
-        </w:rPr>
-        <w:tab/>
-      </w:r>
-      <w:r>
-        <w:rPr>
-          <w:b/>
-          <w:sz w:val="20"/>
-          <w:szCs w:val="20"/>
-        </w:rPr>
-        <w:tab/>
-        <w:t xml:space="preserve">     2015 – 2016</w:t>
-      </w:r>
-    </w:p>
-    <w:p>
-      <w:pPr>
-        <w:rPr>
-          <w:b/>
-          <w:sz w:val="20"/>
-          <w:szCs w:val="20"/>
-        </w:rPr>
-      </w:pPr>
-      <w:r>
-        <w:rPr>
-          <w:b/>
-          <w:sz w:val="20"/>
-          <w:szCs w:val="20"/>
-        </w:rPr>
-        <w:t>Technical Content Editor</w:t>
-      </w:r>
-    </w:p>
-    <w:p>
-      <w:pPr>
-        <w:rPr>
-          <w:b/>
-          <w:sz w:val="20"/>
-          <w:szCs w:val="20"/>
-        </w:rPr>
-      </w:pPr>
-    </w:p>
-    <w:p>
-      <w:pPr>
-        <w:numPr>
-          <w:ilvl w:val="0"/>
-          <w:numId w:val="3"/>
-        </w:numPr>
-        <w:rPr>
-          <w:b/>
-          <w:sz w:val="20"/>
-          <w:szCs w:val="20"/>
-        </w:rPr>
-      </w:pPr>
-      <w:r>
-        <w:rPr>
-          <w:sz w:val="20"/>
-          <w:szCs w:val="20"/>
-        </w:rPr>
-        <w:t>Supported PayPal executives traveling to different parts of the world by researching and writing security briefings.</w:t>
-      </w:r>
-    </w:p>
-    <w:p>
-      <w:pPr>
-        <w:numPr>
-          <w:ilvl w:val="0"/>
-          <w:numId w:val="3"/>
-        </w:numPr>
-        <w:rPr>
-          <w:b/>
-          <w:sz w:val="20"/>
-          <w:szCs w:val="20"/>
-        </w:rPr>
-      </w:pPr>
-      <w:r>
-        <w:rPr>
-          <w:sz w:val="20"/>
-          <w:szCs w:val="20"/>
-        </w:rPr>
-        <w:t>Tracked and traced real-time threats made against employees and executives, company property, or to the online PayPal community utilizing security monitoring software.</w:t>
-      </w:r>
-    </w:p>
-    <w:p>
-      <w:pPr>
-        <w:numPr>
-          <w:ilvl w:val="0"/>
-          <w:numId w:val="3"/>
-        </w:numPr>
-        <w:rPr>
-          <w:b/>
-          <w:sz w:val="20"/>
-          <w:szCs w:val="20"/>
-        </w:rPr>
-      </w:pPr>
-      <w:r>
-        <w:rPr>
-          <w:sz w:val="20"/>
-          <w:szCs w:val="20"/>
-        </w:rPr>
-        <w:t>Established positive relationships and communication styles between departmental teams.</w:t>
+          <w:b/>
+          <w:sz w:val="20"/>
+          <w:szCs w:val="20"/>
+        </w:rPr>
+      </w:pPr>
+      <w:r>
+        <w:rPr>
+          <w:b/>
+          <w:sz w:val="20"/>
+          <w:szCs w:val="20"/>
+        </w:rPr>
+        <w:t xml:space="preserve">Executive Assistant </w:t>
       </w:r>
     </w:p>
     <w:p>
@@ -1951,146 +1688,219 @@
     </w:p>
     <w:p>
       <w:pPr>
-        <w:pBdr>
-          <w:top w:val="nil"/>
-          <w:left w:val="nil"/>
-          <w:bottom w:val="nil"/>
-          <w:right w:val="nil"/>
-          <w:between w:val="nil"/>
-        </w:pBdr>
-        <w:rPr>
-          <w:b/>
-          <w:sz w:val="20"/>
-          <w:szCs w:val="20"/>
-        </w:rPr>
-      </w:pPr>
-      <w:r>
-        <w:rPr>
-          <w:b/>
-          <w:sz w:val="20"/>
-          <w:szCs w:val="20"/>
-        </w:rPr>
-        <w:t xml:space="preserve">PAYPAL/SECURITY INDUSTRY SPECIALISTS </w:t>
-      </w:r>
-      <w:r>
-        <w:rPr>
-          <w:b/>
-          <w:sz w:val="20"/>
-          <w:szCs w:val="20"/>
-        </w:rPr>
-        <w:tab/>
-        <w:t xml:space="preserve">    </w:t>
-      </w:r>
-      <w:r>
-        <w:rPr>
-          <w:b/>
-          <w:sz w:val="20"/>
-          <w:szCs w:val="20"/>
-        </w:rPr>
-        <w:tab/>
-      </w:r>
-      <w:r>
-        <w:rPr>
-          <w:b/>
-          <w:sz w:val="20"/>
-          <w:szCs w:val="20"/>
-        </w:rPr>
-        <w:tab/>
-      </w:r>
-      <w:r>
-        <w:rPr>
-          <w:b/>
-          <w:sz w:val="20"/>
-          <w:szCs w:val="20"/>
-        </w:rPr>
-        <w:tab/>
-      </w:r>
-      <w:r>
-        <w:rPr>
-          <w:b/>
-          <w:sz w:val="20"/>
-          <w:szCs w:val="20"/>
-        </w:rPr>
-        <w:tab/>
-      </w:r>
-      <w:r>
-        <w:rPr>
-          <w:b/>
-          <w:sz w:val="20"/>
-          <w:szCs w:val="20"/>
-        </w:rPr>
-        <w:tab/>
-      </w:r>
-      <w:r>
-        <w:rPr>
-          <w:b/>
-          <w:sz w:val="20"/>
-          <w:szCs w:val="20"/>
-        </w:rPr>
-        <w:tab/>
-        <w:t xml:space="preserve"> </w:t>
-      </w:r>
-      <w:r>
-        <w:rPr>
-          <w:b/>
-          <w:sz w:val="20"/>
-          <w:szCs w:val="20"/>
-        </w:rPr>
-        <w:tab/>
-      </w:r>
-      <w:r>
-        <w:rPr>
-          <w:b/>
-          <w:sz w:val="20"/>
-          <w:szCs w:val="20"/>
-        </w:rPr>
-        <w:t xml:space="preserve">     2013 – 2014</w:t>
-      </w:r>
-    </w:p>
-    <w:p>
-      <w:pPr>
-        <w:pBdr>
-          <w:top w:val="nil"/>
-          <w:left w:val="nil"/>
-          <w:bottom w:val="nil"/>
-          <w:right w:val="nil"/>
-          <w:between w:val="nil"/>
-        </w:pBdr>
-        <w:rPr>
-          <w:b/>
-          <w:sz w:val="20"/>
-          <w:szCs w:val="20"/>
-        </w:rPr>
-      </w:pPr>
-      <w:r>
-        <w:rPr>
-          <w:b/>
-          <w:sz w:val="20"/>
-          <w:szCs w:val="20"/>
-        </w:rPr>
-        <w:t>Internal Communications Specialist</w:t>
-      </w:r>
-    </w:p>
-    <w:p>
-      <w:pPr>
-        <w:pBdr>
-          <w:top w:val="nil"/>
-          <w:left w:val="nil"/>
-          <w:bottom w:val="nil"/>
-          <w:right w:val="nil"/>
-          <w:between w:val="nil"/>
-        </w:pBdr>
-        <w:rPr>
-          <w:sz w:val="20"/>
-          <w:szCs w:val="20"/>
-        </w:rPr>
-      </w:pPr>
-    </w:p>
-    <w:p>
-      <w:pPr>
         <w:numPr>
           <w:ilvl w:val="0"/>
-          <w:numId w:val="1"/>
+          <w:numId w:val="3"/>
+        </w:numPr>
+        <w:rPr>
+          <w:b/>
+          <w:sz w:val="20"/>
+          <w:szCs w:val="20"/>
+        </w:rPr>
+      </w:pPr>
+      <w:r>
+        <w:rPr>
+          <w:sz w:val="20"/>
+          <w:szCs w:val="20"/>
+        </w:rPr>
+        <w:t>Managed the head office in L.A. and served as the point person for offices in South Sudan, Uganda, Chiapas, Tijuana, and Paris.</w:t>
+      </w:r>
+    </w:p>
+    <w:p>
+      <w:pPr>
+        <w:numPr>
+          <w:ilvl w:val="0"/>
+          <w:numId w:val="3"/>
+        </w:numPr>
+        <w:rPr>
+          <w:b/>
+          <w:sz w:val="20"/>
+          <w:szCs w:val="20"/>
+        </w:rPr>
+      </w:pPr>
+      <w:r>
+        <w:rPr>
+          <w:sz w:val="20"/>
+          <w:szCs w:val="20"/>
+        </w:rPr>
+        <w:t>Aided celebrity founder Forest Whitaker in his professional responsibilities for film and TV as well as his personal projects.</w:t>
+      </w:r>
+    </w:p>
+    <w:p>
+      <w:pPr>
+        <w:numPr>
+          <w:ilvl w:val="0"/>
+          <w:numId w:val="3"/>
+        </w:numPr>
+        <w:rPr>
+          <w:b/>
+          <w:sz w:val="20"/>
+          <w:szCs w:val="20"/>
+        </w:rPr>
+      </w:pPr>
+      <w:r>
+        <w:rPr>
+          <w:sz w:val="20"/>
+          <w:szCs w:val="20"/>
+        </w:rPr>
+        <w:t>Ran lines, analyzed scripts, and gave editorial input for projects including 'Devil's Pie,' a Significant Productions documentary.</w:t>
+      </w:r>
+    </w:p>
+    <w:p>
+      <w:pPr>
+        <w:ind w:left="450"/>
+        <w:rPr>
+          <w:sz w:val="20"/>
+          <w:szCs w:val="20"/>
+        </w:rPr>
+      </w:pPr>
+    </w:p>
+    <w:p>
+      <w:pPr>
+        <w:rPr>
+          <w:b/>
+          <w:sz w:val="20"/>
+          <w:szCs w:val="20"/>
+        </w:rPr>
+      </w:pPr>
+      <w:r>
+        <w:rPr>
+          <w:b/>
+          <w:sz w:val="20"/>
+          <w:szCs w:val="20"/>
+        </w:rPr>
+        <w:t>SQA SERVICES</w:t>
+      </w:r>
+      <w:r>
+        <w:rPr>
+          <w:b/>
+          <w:sz w:val="20"/>
+          <w:szCs w:val="20"/>
+        </w:rPr>
+        <w:tab/>
+      </w:r>
+      <w:r>
+        <w:rPr>
+          <w:b/>
+          <w:sz w:val="20"/>
+          <w:szCs w:val="20"/>
+        </w:rPr>
+        <w:tab/>
+      </w:r>
+      <w:r>
+        <w:rPr>
+          <w:b/>
+          <w:sz w:val="20"/>
+          <w:szCs w:val="20"/>
+        </w:rPr>
+        <w:tab/>
+      </w:r>
+      <w:r>
+        <w:rPr>
+          <w:b/>
+          <w:sz w:val="20"/>
+          <w:szCs w:val="20"/>
+        </w:rPr>
+        <w:tab/>
+      </w:r>
+      <w:r>
+        <w:rPr>
+          <w:b/>
+          <w:sz w:val="20"/>
+          <w:szCs w:val="20"/>
+        </w:rPr>
+        <w:tab/>
+        <w:t xml:space="preserve">         </w:t>
+      </w:r>
+      <w:r>
+        <w:rPr>
+          <w:b/>
+          <w:sz w:val="20"/>
+          <w:szCs w:val="20"/>
+        </w:rPr>
+        <w:tab/>
+      </w:r>
+      <w:r>
+        <w:rPr>
+          <w:b/>
+          <w:sz w:val="20"/>
+          <w:szCs w:val="20"/>
+        </w:rPr>
+        <w:tab/>
+      </w:r>
+      <w:r>
+        <w:rPr>
+          <w:b/>
+          <w:sz w:val="20"/>
+          <w:szCs w:val="20"/>
+        </w:rPr>
+        <w:tab/>
+      </w:r>
+      <w:r>
+        <w:rPr>
+          <w:b/>
+          <w:sz w:val="20"/>
+          <w:szCs w:val="20"/>
+        </w:rPr>
+        <w:tab/>
+      </w:r>
+      <w:r>
+        <w:rPr>
+          <w:b/>
+          <w:sz w:val="20"/>
+          <w:szCs w:val="20"/>
+        </w:rPr>
+        <w:tab/>
+      </w:r>
+      <w:r>
+        <w:rPr>
+          <w:b/>
+          <w:sz w:val="20"/>
+          <w:szCs w:val="20"/>
+        </w:rPr>
+        <w:tab/>
+      </w:r>
+      <w:r>
+        <w:rPr>
+          <w:b/>
+          <w:sz w:val="20"/>
+          <w:szCs w:val="20"/>
+        </w:rPr>
+        <w:tab/>
+        <w:t xml:space="preserve">     2015 – 2016</w:t>
+      </w:r>
+    </w:p>
+    <w:p>
+      <w:pPr>
+        <w:rPr>
+          <w:b/>
+          <w:sz w:val="20"/>
+          <w:szCs w:val="20"/>
+        </w:rPr>
+      </w:pPr>
+      <w:r>
+        <w:rPr>
+          <w:b/>
+          <w:sz w:val="20"/>
+          <w:szCs w:val="20"/>
+        </w:rPr>
+        <w:t>Technical Content Editor</w:t>
+      </w:r>
+    </w:p>
+    <w:p>
+      <w:pPr>
+        <w:rPr>
+          <w:b/>
+          <w:sz w:val="20"/>
+          <w:szCs w:val="20"/>
+        </w:rPr>
+      </w:pPr>
+    </w:p>
+    <w:p>
+      <w:pPr>
+        <w:numPr>
+          <w:ilvl w:val="0"/>
+          <w:numId w:val="3"/>
         </w:numPr>
         <w:pBdr>
           <w:top w:val="nil"/>
@@ -2099,7 +1909,6 @@
           <w:right w:val="nil"/>
           <w:between w:val="nil"/>
         </w:pBdr>
-        <w:ind w:left="450"/>
         <w:rPr>
           <w:sz w:val="20"/>
           <w:szCs w:val="20"/>
@@ -2117,7 +1926,7 @@
       <w:pPr>
         <w:numPr>
           <w:ilvl w:val="0"/>
-          <w:numId w:val="1"/>
+          <w:numId w:val="3"/>
         </w:numPr>
         <w:pBdr>
           <w:top w:val="nil"/>
@@ -2126,7 +1935,6 @@
           <w:right w:val="nil"/>
           <w:between w:val="nil"/>
         </w:pBdr>
-        <w:ind w:left="450"/>
         <w:rPr>
           <w:sz w:val="20"/>
           <w:szCs w:val="20"/>
@@ -2144,7 +1952,7 @@
       <w:pPr>
         <w:numPr>
           <w:ilvl w:val="0"/>
-          <w:numId w:val="1"/>
+          <w:numId w:val="3"/>
         </w:numPr>
         <w:pBdr>
           <w:top w:val="nil"/>
@@ -2153,19 +1961,28 @@
           <w:right w:val="nil"/>
           <w:between w:val="nil"/>
         </w:pBdr>
+        <w:rPr>
+          <w:sz w:val="20"/>
+          <w:szCs w:val="20"/>
+        </w:rPr>
+      </w:pPr>
+      <w:r>
+        <w:rPr>
+          <w:sz w:val="20"/>
+          <w:szCs w:val="20"/>
+        </w:rPr>
+        <w:t>Uplifted the original author's voice while maintaining an appropriate narrative tone.</w:t>
+      </w:r>
+    </w:p>
+    <w:p>
+      <w:pPr>
         <w:ind w:left="450"/>
         <w:rPr>
-          <w:sz w:val="20"/>
-          <w:szCs w:val="20"/>
-        </w:rPr>
-      </w:pPr>
-      <w:r>
-        <w:rPr>
-          <w:sz w:val="20"/>
-          <w:szCs w:val="20"/>
-        </w:rPr>
-        <w:t>Uplifted the original author's voice while maintaining an appropriate narrative tone.</w:t>
-      </w:r>
+          <w:b/>
+          <w:sz w:val="20"/>
+          <w:szCs w:val="20"/>
+        </w:rPr>
+      </w:pPr>
     </w:p>
     <w:p>
       <w:pPr>
@@ -2184,199 +2001,6 @@
     </w:p>
     <w:p>
       <w:pPr>
-        <w:rPr>
-          <w:b/>
-          <w:sz w:val="20"/>
-          <w:szCs w:val="20"/>
-        </w:rPr>
-      </w:pPr>
-      <w:r>
-        <w:rPr>
-          <w:b/>
-          <w:sz w:val="20"/>
-          <w:szCs w:val="20"/>
-        </w:rPr>
-        <w:t xml:space="preserve">NEW DELHI TELEVISION 24X7 </w:t>
-      </w:r>
-      <w:r>
-        <w:rPr>
-          <w:b/>
-          <w:sz w:val="20"/>
-          <w:szCs w:val="20"/>
-        </w:rPr>
-        <w:tab/>
-        <w:t xml:space="preserve">    </w:t>
-      </w:r>
-      <w:r>
-        <w:rPr>
-          <w:b/>
-          <w:sz w:val="20"/>
-          <w:szCs w:val="20"/>
-        </w:rPr>
-        <w:tab/>
-      </w:r>
-      <w:r>
-        <w:rPr>
-          <w:b/>
-          <w:sz w:val="20"/>
-          <w:szCs w:val="20"/>
-        </w:rPr>
-        <w:tab/>
-      </w:r>
-      <w:r>
-        <w:rPr>
-          <w:b/>
-          <w:sz w:val="20"/>
-          <w:szCs w:val="20"/>
-        </w:rPr>
-        <w:tab/>
-      </w:r>
-      <w:r>
-        <w:rPr>
-          <w:b/>
-          <w:sz w:val="20"/>
-          <w:szCs w:val="20"/>
-        </w:rPr>
-        <w:tab/>
-      </w:r>
-      <w:r>
-        <w:rPr>
-          <w:b/>
-          <w:sz w:val="20"/>
-          <w:szCs w:val="20"/>
-        </w:rPr>
-        <w:tab/>
-      </w:r>
-      <w:r>
-        <w:rPr>
-          <w:b/>
-          <w:sz w:val="20"/>
-          <w:szCs w:val="20"/>
-        </w:rPr>
-        <w:tab/>
-        <w:t xml:space="preserve"> </w:t>
-      </w:r>
-      <w:r>
-        <w:rPr>
-          <w:b/>
-          <w:sz w:val="20"/>
-          <w:szCs w:val="20"/>
-        </w:rPr>
-        <w:tab/>
-      </w:r>
-      <w:r>
-        <w:rPr>
-          <w:b/>
-          <w:sz w:val="20"/>
-          <w:szCs w:val="20"/>
-        </w:rPr>
-        <w:t xml:space="preserve">     </w:t>
-      </w:r>
-      <w:r>
-        <w:rPr>
-          <w:b/>
-          <w:sz w:val="20"/>
-          <w:szCs w:val="20"/>
-        </w:rPr>
-        <w:tab/>
-      </w:r>
-      <w:r>
-        <w:rPr>
-          <w:b/>
-          <w:sz w:val="20"/>
-          <w:szCs w:val="20"/>
-        </w:rPr>
-        <w:tab/>
-        <w:t xml:space="preserve">     2008 – 2012</w:t>
-      </w:r>
-    </w:p>
-    <w:p>
-      <w:pPr>
-        <w:rPr>
-          <w:b/>
-          <w:sz w:val="20"/>
-          <w:szCs w:val="20"/>
-        </w:rPr>
-      </w:pPr>
-      <w:r>
-        <w:rPr>
-          <w:b/>
-          <w:sz w:val="20"/>
-          <w:szCs w:val="20"/>
-        </w:rPr>
-        <w:t>English Output Editor</w:t>
-      </w:r>
-    </w:p>
-    <w:p>
-      <w:pPr>
-        <w:rPr>
-          <w:sz w:val="20"/>
-          <w:szCs w:val="20"/>
-        </w:rPr>
-      </w:pPr>
-    </w:p>
-    <w:p>
-      <w:pPr>
-        <w:numPr>
-          <w:ilvl w:val="0"/>
-          <w:numId w:val="1"/>
-        </w:numPr>
-        <w:ind w:left="450"/>
-        <w:rPr>
-          <w:sz w:val="20"/>
-          <w:szCs w:val="20"/>
-        </w:rPr>
-      </w:pPr>
-      <w:r>
-        <w:rPr>
-          <w:sz w:val="20"/>
-          <w:szCs w:val="20"/>
-        </w:rPr>
-        <w:t>Appointed as a newsroom intern to assist in general newsroom operations and promoted to the position of Output Editor in one month.</w:t>
-      </w:r>
-    </w:p>
-    <w:p>
-      <w:pPr>
-        <w:numPr>
-          <w:ilvl w:val="0"/>
-          <w:numId w:val="1"/>
-        </w:numPr>
-        <w:ind w:left="450"/>
-        <w:rPr>
-          <w:sz w:val="20"/>
-          <w:szCs w:val="20"/>
-        </w:rPr>
-      </w:pPr>
-      <w:r>
-        <w:rPr>
-          <w:sz w:val="20"/>
-          <w:szCs w:val="20"/>
-        </w:rPr>
-        <w:t>Participated in the Indian news cycle during the tragic 2008 Mumbai terrorist attacks, the inauguration of US President Barack Obama, and the death of international pop star Michael Jackson.</w:t>
-      </w:r>
-    </w:p>
-    <w:p>
-      <w:pPr>
-        <w:numPr>
-          <w:ilvl w:val="0"/>
-          <w:numId w:val="1"/>
-        </w:numPr>
-        <w:ind w:left="450"/>
-        <w:rPr>
-          <w:sz w:val="20"/>
-          <w:szCs w:val="20"/>
-        </w:rPr>
-      </w:pPr>
-      <w:r>
-        <w:rPr>
-          <w:sz w:val="20"/>
-          <w:szCs w:val="20"/>
-        </w:rPr>
-        <w:t>Promoted during a company-wide contraction and global recession.</w:t>
-      </w:r>
-    </w:p>
-    <w:p>
-      <w:pPr>
         <w:pBdr>
           <w:top w:val="nil"/>
           <w:left w:val="nil"/>
@@ -2385,10 +2009,86 @@
           <w:between w:val="nil"/>
         </w:pBdr>
         <w:rPr>
-          <w:sz w:val="20"/>
-          <w:szCs w:val="20"/>
-        </w:rPr>
-      </w:pPr>
+          <w:b/>
+          <w:sz w:val="20"/>
+          <w:szCs w:val="20"/>
+        </w:rPr>
+      </w:pPr>
+      <w:r>
+        <w:rPr>
+          <w:b/>
+          <w:sz w:val="20"/>
+          <w:szCs w:val="20"/>
+        </w:rPr>
+        <w:t xml:space="preserve">PAYPAL/SECURITY INDUSTRY SPECIALISTS </w:t>
+      </w:r>
+      <w:r>
+        <w:rPr>
+          <w:b/>
+          <w:sz w:val="20"/>
+          <w:szCs w:val="20"/>
+        </w:rPr>
+        <w:tab/>
+        <w:t xml:space="preserve">    </w:t>
+      </w:r>
+      <w:r>
+        <w:rPr>
+          <w:b/>
+          <w:sz w:val="20"/>
+          <w:szCs w:val="20"/>
+        </w:rPr>
+        <w:tab/>
+      </w:r>
+      <w:r>
+        <w:rPr>
+          <w:b/>
+          <w:sz w:val="20"/>
+          <w:szCs w:val="20"/>
+        </w:rPr>
+        <w:tab/>
+      </w:r>
+      <w:r>
+        <w:rPr>
+          <w:b/>
+          <w:sz w:val="20"/>
+          <w:szCs w:val="20"/>
+        </w:rPr>
+        <w:tab/>
+      </w:r>
+      <w:r>
+        <w:rPr>
+          <w:b/>
+          <w:sz w:val="20"/>
+          <w:szCs w:val="20"/>
+        </w:rPr>
+        <w:tab/>
+      </w:r>
+      <w:r>
+        <w:rPr>
+          <w:b/>
+          <w:sz w:val="20"/>
+          <w:szCs w:val="20"/>
+        </w:rPr>
+        <w:tab/>
+      </w:r>
+      <w:r>
+        <w:rPr>
+          <w:b/>
+          <w:sz w:val="20"/>
+          <w:szCs w:val="20"/>
+        </w:rPr>
+        <w:tab/>
+        <w:t xml:space="preserve">  </w:t>
+      </w:r>
+      <w:r>
+        <w:rPr>
+          <w:b/>
+          <w:sz w:val="20"/>
+          <w:szCs w:val="20"/>
+        </w:rPr>
+        <w:tab/>
+        <w:t xml:space="preserve">     2013 – 2014</w:t>
+      </w:r>
     </w:p>
     <w:p>
       <w:pPr>
@@ -2400,47 +2100,336 @@
           <w:between w:val="nil"/>
         </w:pBdr>
         <w:rPr>
-          <w:color w:val="000000"/>
-          <w:sz w:val="16"/>
-          <w:szCs w:val="16"/>
-        </w:rPr>
-      </w:pPr>
-      <w:bookmarkStart w:id="4" w:name="_heading=h.2p518ggoyjo" w:colFirst="0" w:colLast="0"/>
-      <w:bookmarkStart w:id="5" w:name="_heading=h.gg8amgbrcg75" w:colFirst="0" w:colLast="0"/>
-      <w:bookmarkStart w:id="6" w:name="_heading=h.852a7sw5lmfj" w:colFirst="0" w:colLast="0"/>
-      <w:bookmarkEnd w:id="4"/>
-      <w:bookmarkEnd w:id="5"/>
-      <w:bookmarkEnd w:id="6"/>
-    </w:p>
-    <w:p>
-      <w:pPr>
-        <w:pStyle w:val="Heading1"/>
-        <w:spacing w:before="0"/>
-        <w:ind w:left="0"/>
-        <w:rPr>
-          <w:color w:val="999999"/>
-        </w:rPr>
-      </w:pPr>
-      <w:r>
-        <w:rPr>
-          <w:color w:val="999999"/>
+          <w:b/>
+          <w:sz w:val="20"/>
+          <w:szCs w:val="20"/>
+        </w:rPr>
+      </w:pPr>
+      <w:r>
+        <w:rPr>
+          <w:b/>
+          <w:sz w:val="20"/>
+          <w:szCs w:val="20"/>
+        </w:rPr>
+        <w:t>Internal Communications Specialist</w:t>
+      </w:r>
+    </w:p>
+    <w:p>
+      <w:pPr>
+        <w:pBdr>
+          <w:top w:val="nil"/>
+          <w:left w:val="nil"/>
+          <w:bottom w:val="nil"/>
+          <w:right w:val="nil"/>
+          <w:between w:val="nil"/>
+        </w:pBdr>
+        <w:rPr>
+          <w:sz w:val="20"/>
+          <w:szCs w:val="20"/>
+        </w:rPr>
+      </w:pPr>
+    </w:p>
+    <w:p>
+      <w:pPr>
+        <w:numPr>
+          <w:ilvl w:val="0"/>
+          <w:numId w:val="3"/>
+        </w:numPr>
+        <w:rPr>
+          <w:b/>
+          <w:sz w:val="20"/>
+          <w:szCs w:val="20"/>
+        </w:rPr>
+      </w:pPr>
+      <w:r>
+        <w:rPr>
+          <w:sz w:val="20"/>
+          <w:szCs w:val="20"/>
+        </w:rPr>
+        <w:t>Supported PayPal executives traveling to different parts of the world by researching and writing security briefings.</w:t>
+      </w:r>
+    </w:p>
+    <w:p>
+      <w:pPr>
+        <w:numPr>
+          <w:ilvl w:val="0"/>
+          <w:numId w:val="3"/>
+        </w:numPr>
+        <w:rPr>
+          <w:b/>
+          <w:sz w:val="20"/>
+          <w:szCs w:val="20"/>
+        </w:rPr>
+      </w:pPr>
+      <w:r>
+        <w:rPr>
+          <w:sz w:val="20"/>
+          <w:szCs w:val="20"/>
+        </w:rPr>
+        <w:t>Tracked and traced real-time threats made against employees and executives, company property, or to the online PayPal community utilizing security monitoring software.</w:t>
+      </w:r>
+    </w:p>
+    <w:p>
+      <w:pPr>
+        <w:numPr>
+          <w:ilvl w:val="0"/>
+          <w:numId w:val="3"/>
+        </w:numPr>
+        <w:rPr>
+          <w:b/>
+          <w:sz w:val="20"/>
+          <w:szCs w:val="20"/>
+        </w:rPr>
+      </w:pPr>
+      <w:r>
+        <w:rPr>
+          <w:sz w:val="20"/>
+          <w:szCs w:val="20"/>
+        </w:rPr>
+        <w:t>Established positive relationships and communication styles between departmental teams.</w:t>
+      </w:r>
+    </w:p>
+    <w:p>
+      <w:pPr>
+        <w:pBdr>
+          <w:top w:val="nil"/>
+          <w:left w:val="nil"/>
+          <w:bottom w:val="nil"/>
+          <w:right w:val="nil"/>
+          <w:between w:val="nil"/>
+        </w:pBdr>
+        <w:rPr>
+          <w:sz w:val="20"/>
+          <w:szCs w:val="20"/>
+        </w:rPr>
+      </w:pPr>
+    </w:p>
+    <w:p>
+      <w:pPr>
+        <w:rPr>
+          <w:b/>
+          <w:sz w:val="20"/>
+          <w:szCs w:val="20"/>
+        </w:rPr>
+      </w:pPr>
+      <w:r>
+        <w:rPr>
+          <w:b/>
+          <w:sz w:val="20"/>
+          <w:szCs w:val="20"/>
+        </w:rPr>
+        <w:t xml:space="preserve">NEW DELHI TELEVISION 24X7 </w:t>
+      </w:r>
+      <w:r>
+        <w:rPr>
+          <w:b/>
+          <w:sz w:val="20"/>
+          <w:szCs w:val="20"/>
+        </w:rPr>
+        <w:tab/>
+        <w:t xml:space="preserve">    </w:t>
+      </w:r>
+      <w:r>
+        <w:rPr>
+          <w:b/>
+          <w:sz w:val="20"/>
+          <w:szCs w:val="20"/>
+        </w:rPr>
+        <w:tab/>
+      </w:r>
+      <w:r>
+        <w:rPr>
+          <w:b/>
+          <w:sz w:val="20"/>
+          <w:szCs w:val="20"/>
+        </w:rPr>
+        <w:tab/>
+      </w:r>
+      <w:r>
+        <w:rPr>
+          <w:b/>
+          <w:sz w:val="20"/>
+          <w:szCs w:val="20"/>
+        </w:rPr>
+        <w:tab/>
+      </w:r>
+      <w:r>
+        <w:rPr>
+          <w:b/>
+          <w:sz w:val="20"/>
+          <w:szCs w:val="20"/>
+        </w:rPr>
+        <w:tab/>
+      </w:r>
+      <w:r>
+        <w:rPr>
+          <w:b/>
+          <w:sz w:val="20"/>
+          <w:szCs w:val="20"/>
+        </w:rPr>
+        <w:tab/>
+      </w:r>
+      <w:r>
+        <w:rPr>
+          <w:b/>
+          <w:sz w:val="20"/>
+          <w:szCs w:val="20"/>
+        </w:rPr>
+        <w:tab/>
+        <w:t xml:space="preserve">  </w:t>
+      </w:r>
+      <w:r>
+        <w:rPr>
+          <w:b/>
+          <w:sz w:val="20"/>
+          <w:szCs w:val="20"/>
+        </w:rPr>
+        <w:tab/>
+        <w:t xml:space="preserve">     </w:t>
+      </w:r>
+      <w:r>
+        <w:rPr>
+          <w:b/>
+          <w:sz w:val="20"/>
+          <w:szCs w:val="20"/>
+        </w:rPr>
+        <w:tab/>
+      </w:r>
+      <w:r>
+        <w:rPr>
+          <w:b/>
+          <w:sz w:val="20"/>
+          <w:szCs w:val="20"/>
+        </w:rPr>
+        <w:tab/>
+        <w:t xml:space="preserve">     2008 – 2012</w:t>
+      </w:r>
+    </w:p>
+    <w:p>
+      <w:pPr>
+        <w:rPr>
+          <w:b/>
+          <w:sz w:val="20"/>
+          <w:szCs w:val="20"/>
+        </w:rPr>
+      </w:pPr>
+      <w:r>
+        <w:rPr>
+          <w:b/>
+          <w:sz w:val="20"/>
+          <w:szCs w:val="20"/>
+        </w:rPr>
+        <w:t>English Output Editor</w:t>
+      </w:r>
+    </w:p>
+    <w:p>
+      <w:pPr>
+        <w:rPr>
+          <w:sz w:val="20"/>
+          <w:szCs w:val="20"/>
+        </w:rPr>
+      </w:pPr>
+    </w:p>
+    <w:p>
+      <w:pPr>
+        <w:numPr>
+          <w:ilvl w:val="0"/>
+          <w:numId w:val="1"/>
+        </w:numPr>
+        <w:ind w:left="450"/>
+        <w:rPr>
+          <w:sz w:val="20"/>
+          <w:szCs w:val="20"/>
+        </w:rPr>
+      </w:pPr>
+      <w:r>
+        <w:rPr>
+          <w:sz w:val="20"/>
+          <w:szCs w:val="20"/>
+        </w:rPr>
+        <w:t>Appointed as a newsroom intern to assist in general newsroom operations and promoted to the position of Output Editor in one month.</w:t>
+      </w:r>
+    </w:p>
+    <w:p>
+      <w:pPr>
+        <w:numPr>
+          <w:ilvl w:val="0"/>
+          <w:numId w:val="1"/>
+        </w:numPr>
+        <w:ind w:left="450"/>
+        <w:rPr>
+          <w:sz w:val="20"/>
+          <w:szCs w:val="20"/>
+        </w:rPr>
+      </w:pPr>
+      <w:r>
+        <w:rPr>
+          <w:sz w:val="20"/>
+          <w:szCs w:val="20"/>
+        </w:rPr>
+        <w:t>Participated in the Indian news cycle during the tragic 2008 Mumbai terrorist attacks, the inauguration of US President Barack Obama, and the death of international pop star Michael Jackson.</w:t>
+      </w:r>
+    </w:p>
+    <w:p>
+      <w:pPr>
+        <w:numPr>
+          <w:ilvl w:val="0"/>
+          <w:numId w:val="1"/>
+        </w:numPr>
+        <w:ind w:left="450"/>
+        <w:rPr>
+          <w:sz w:val="20"/>
+          <w:szCs w:val="20"/>
+        </w:rPr>
+      </w:pPr>
+      <w:r>
+        <w:rPr>
+          <w:sz w:val="20"/>
+          <w:szCs w:val="20"/>
+        </w:rPr>
+        <w:t>Promoted during a company-wide contraction and global recession.</w:t>
+      </w:r>
+    </w:p>
+    <w:p>
+      <w:pPr>
+        <w:jc w:val="both"/>
+        <w:rPr>
+          <w:sz w:val="20"/>
+          <w:szCs w:val="20"/>
+        </w:rPr>
+      </w:pPr>
+    </w:p>
+    <w:p>
+      <w:pPr>
+        <w:jc w:val="both"/>
+        <w:rPr>
+          <w:b/>
+          <w:sz w:val="20"/>
+          <w:szCs w:val="20"/>
+        </w:rPr>
+      </w:pPr>
+      <w:r>
+        <w:rPr>
+          <w:b/>
+          <w:sz w:val="20"/>
+          <w:szCs w:val="20"/>
         </w:rPr>
         <w:t>EDUCATION</w:t>
       </w:r>
     </w:p>
     <w:p>
       <w:pPr>
-        <w:rPr>
-          <w:b/>
-          <w:sz w:val="20"/>
-          <w:szCs w:val="20"/>
-        </w:rPr>
-      </w:pPr>
-    </w:p>
-    <w:p>
-      <w:pPr>
-        <w:rPr>
-          <w:b/>
+        <w:jc w:val="both"/>
+        <w:rPr>
+          <w:sz w:val="20"/>
+          <w:szCs w:val="20"/>
+        </w:rPr>
+      </w:pPr>
+    </w:p>
+    <w:p>
+      <w:pPr>
+        <w:jc w:val="both"/>
+        <w:rPr>
           <w:sz w:val="20"/>
           <w:szCs w:val="20"/>
         </w:rPr>
@@ -2448,65 +2437,19 @@
       <w:sdt>
         <w:sdtPr>
           <w:tag w:val="goog_rdk_3"/>
-          <w:id w:val="-1757051972"/>
+          <w:id w:val="-1798838002"/>
         </w:sdtPr>
         <w:sdtContent>
           <w:r>
             <w:rPr>
               <w:rFonts w:ascii="Arial Unicode MS" w:eastAsia="Arial Unicode MS" w:hAnsi="Arial Unicode MS" w:cs="Arial Unicode MS"/>
-              <w:b/>
               <w:sz w:val="20"/>
               <w:szCs w:val="20"/>
             </w:rPr>
-            <w:t>San Francisco</w:t>
-          </w:r>
-          <w:r>
-            <w:rPr>
-              <w:rFonts w:ascii="Arial Unicode MS" w:eastAsia="Arial Unicode MS" w:hAnsi="Arial Unicode MS" w:cs="Arial Unicode MS"/>
-              <w:b/>
-              <w:sz w:val="20"/>
-              <w:szCs w:val="20"/>
-            </w:rPr>
-            <w:t xml:space="preserve"> State University │ </w:t>
+            <w:t>San Francisco State University │ Bachelor of Arts in Journalism</w:t>
           </w:r>
         </w:sdtContent>
       </w:sdt>
-      <w:r>
-        <w:rPr>
-          <w:sz w:val="20"/>
-          <w:szCs w:val="20"/>
-        </w:rPr>
-        <w:t xml:space="preserve">Bachelor of </w:t>
-      </w:r>
-      <w:r>
-        <w:rPr>
-          <w:sz w:val="20"/>
-          <w:szCs w:val="20"/>
-        </w:rPr>
-        <w:t>Arts</w:t>
-      </w:r>
-      <w:r>
-        <w:rPr>
-          <w:sz w:val="20"/>
-          <w:szCs w:val="20"/>
-        </w:rPr>
-        <w:t xml:space="preserve"> in </w:t>
-      </w:r>
-      <w:r>
-        <w:rPr>
-          <w:sz w:val="20"/>
-          <w:szCs w:val="20"/>
-        </w:rPr>
-        <w:t>Journalism</w:t>
-      </w:r>
-    </w:p>
-    <w:p>
-      <w:pPr>
-        <w:rPr>
-          <w:sz w:val="20"/>
-          <w:szCs w:val="20"/>
-        </w:rPr>
-      </w:pPr>
     </w:p>
     <w:p>
       <w:pPr>
@@ -2518,36 +2461,20 @@
       </w:pPr>
       <w:r>
         <w:rPr>
-          <w:b/>
-          <w:sz w:val="20"/>
-          <w:szCs w:val="20"/>
-        </w:rPr>
-        <w:t>Massachusetts Institute of Technology</w:t>
-      </w:r>
-      <w:r>
-        <w:rPr>
-          <w:sz w:val="20"/>
-          <w:szCs w:val="20"/>
-        </w:rPr>
-        <w:t xml:space="preserve"> </w:t>
-      </w:r>
-      <w:r>
-        <w:t xml:space="preserve">| </w:t>
-      </w:r>
-      <w:r>
-        <w:rPr>
-          <w:sz w:val="20"/>
-          <w:szCs w:val="20"/>
-        </w:rPr>
-        <w:t>Full Stack MERN Bootcamp</w:t>
-      </w:r>
-      <w:r>
-        <w:rPr>
-          <w:sz w:val="20"/>
-          <w:szCs w:val="20"/>
-        </w:rPr>
-        <w:t xml:space="preserve"> </w:t>
-      </w:r>
+          <w:sz w:val="20"/>
+          <w:szCs w:val="20"/>
+        </w:rPr>
+        <w:t>Massachusetts Institute of Technology | Full Stack MERN Bootcamp</w:t>
+      </w:r>
+    </w:p>
+    <w:p>
+      <w:pPr>
+        <w:jc w:val="both"/>
+        <w:rPr>
+          <w:sz w:val="20"/>
+          <w:szCs w:val="20"/>
+        </w:rPr>
+      </w:pPr>
     </w:p>
     <w:sectPr>
       <w:type w:val="continuous"/>
@@ -2623,7 +2550,7 @@
       <mc:AlternateContent>
         <mc:Choice Requires="wps">
           <w:drawing>
-            <wp:anchor distT="0" distB="0" distL="0" distR="0" simplePos="0" relativeHeight="251656704" behindDoc="1" locked="0" layoutInCell="1" hidden="0" allowOverlap="1" wp14:anchorId="7292EC88" wp14:editId="098915AB">
+            <wp:anchor distT="0" distB="0" distL="0" distR="0" simplePos="0" relativeHeight="251656704" behindDoc="1" locked="0" layoutInCell="1" hidden="0" allowOverlap="1" wp14:anchorId="26BAE28D" wp14:editId="6A91F01F">
               <wp:simplePos x="0" y="0"/>
               <wp:positionH relativeFrom="margin">
                 <wp:align>center</wp:align>
@@ -2681,7 +2608,7 @@
         </mc:Choice>
         <mc:Fallback>
           <w:pict>
-            <v:rect w14:anchorId="7292EC88" id="Rectangle 7" o:spid="_x0000_s1026" style="position:absolute;margin-left:0;margin-top:0;width:1081.3pt;height:1081.3pt;rotation:-45;z-index:-251659776;visibility:visible;mso-wrap-style:square;mso-wrap-distance-left:0;mso-wrap-distance-top:0;mso-wrap-distance-right:0;mso-wrap-distance-bottom:0;mso-position-horizontal:center;mso-position-horizontal-relative:margin;mso-position-vertical:center;mso-position-vertical-relative:margin;v-text-anchor:middle" o:gfxdata="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" filled="f" stroked="f">
+            <v:rect w14:anchorId="26BAE28D" id="Rectangle 7" o:spid="_x0000_s1026" style="position:absolute;margin-left:0;margin-top:0;width:1081.3pt;height:1081.3pt;rotation:-45;z-index:-251659776;visibility:visible;mso-wrap-style:square;mso-wrap-distance-left:0;mso-wrap-distance-top:0;mso-wrap-distance-right:0;mso-wrap-distance-bottom:0;mso-position-horizontal:center;mso-position-horizontal-relative:margin;mso-position-vertical:center;mso-position-vertical-relative:margin;v-text-anchor:middle" o:gfxdata="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" filled="f" stroked="f">
               <v:textbox inset="2.53958mm,2.53958mm,2.53958mm,2.53958mm">
                 <w:txbxContent>
                   <w:p>
@@ -2713,7 +2640,7 @@
       <mc:AlternateContent>
         <mc:Choice Requires="wps">
           <w:drawing>
-            <wp:anchor distT="0" distB="0" distL="0" distR="0" simplePos="0" relativeHeight="251657728" behindDoc="1" locked="0" layoutInCell="1" hidden="0" allowOverlap="1" wp14:anchorId="6B110920" wp14:editId="0797FFD3">
+            <wp:anchor distT="0" distB="0" distL="0" distR="0" simplePos="0" relativeHeight="251657728" behindDoc="1" locked="0" layoutInCell="1" hidden="0" allowOverlap="1" wp14:anchorId="7BB5B83D" wp14:editId="0569FA58">
               <wp:simplePos x="0" y="0"/>
               <wp:positionH relativeFrom="margin">
                 <wp:align>center</wp:align>
@@ -2771,7 +2698,7 @@
         </mc:Choice>
         <mc:Fallback>
           <w:pict>
-            <v:rect w14:anchorId="6B110920" id="Rectangle 8" o:spid="_x0000_s1027" style="position:absolute;margin-left:0;margin-top:0;width:2165.35pt;height:2165.35pt;rotation:-45;z-index:-251658752;visibility:visible;mso-wrap-style:square;mso-wrap-distance-left:0;mso-wrap-distance-top:0;mso-wrap-distance-right:0;mso-wrap-distance-bottom:0;mso-position-horizontal:center;mso-position-horizontal-relative:margin;mso-position-vertical:center;mso-position-vertical-relative:margin;v-text-anchor:middle" o:gfxdata="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" filled="f" stroked="f">
+            <v:rect w14:anchorId="7BB5B83D" id="Rectangle 8" o:spid="_x0000_s1027" style="position:absolute;margin-left:0;margin-top:0;width:2165.35pt;height:2165.35pt;rotation:-45;z-index:-251658752;visibility:visible;mso-wrap-style:square;mso-wrap-distance-left:0;mso-wrap-distance-top:0;mso-wrap-distance-right:0;mso-wrap-distance-bottom:0;mso-position-horizontal:center;mso-position-horizontal-relative:margin;mso-position-vertical:center;mso-position-vertical-relative:margin;v-text-anchor:middle" o:gfxdata="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" filled="f" stroked="f">
               <v:textbox inset="2.53958mm,2.53958mm,2.53958mm,2.53958mm">
                 <w:txbxContent>
                   <w:p>
@@ -2842,7 +2769,7 @@
       </w:rPr>
     </w:pPr>
     <w:r>
-      <w:pict w14:anchorId="6D3DE40B">
+      <w:pict w14:anchorId="4DB5B0F3">
         <v:shapetype id="_x0000_t136" coordsize="21600,21600" o:spt="136" adj="10800" path="m@7,l@8,m@5,21600l@6,21600e">
           <v:formulas>
             <v:f eqn="sum #0 0 10800"/>
@@ -2881,12 +2808,12 @@
 <file path=word/numbering.xml><?xml version="1.0" encoding="utf-8"?>
 <w:numbering xmlns:wpc="http://schemas.microsoft.com/office/word/2010/wordprocessingCanvas" xmlns:cx="http://schemas.microsoft.com/office/drawing/2014/chartex" xmlns:cx1="http://schemas.microsoft.com/office/drawing/2015/9/8/chartex" xmlns:cx2="http://schemas.microsoft.com/office/drawing/2015/10/21/chartex" xmlns:cx3="http://schemas.microsoft.com/office/drawing/2016/5/9/chartex" xmlns:cx4="http://schemas.microsoft.com/office/drawing/2016/5/10/chartex" xmlns:cx5="http://schemas.microsoft.com/office/drawing/2016/5/11/chartex" xmlns:cx6="http://schemas.microsoft.com/office/drawing/2016/5/12/chartex" xmlns:cx7="http://schemas.microsoft.com/office/drawing/2016/5/13/chartex" xmlns:cx8="http://schemas.microsoft.com/office/drawing/2016/5/14/chartex" xmlns:mc="http://schemas.openxmlformats.org/markup-compatibility/2006" xmlns:aink="http://schemas.microsoft.com/office/drawing/2016/ink" xmlns:am3d="http://schemas.microsoft.com/office/drawing/2017/model3d" xmlns:o="urn:schemas-microsoft-com:office:office" xmlns:oel="http://schemas.microsoft.com/office/2019/extlst" xmlns:r="http://schemas.openxmlformats.org/officeDocument/2006/relationships" xmlns:m="http://schemas.openxmlformats.org/officeDocument/2006/math" xmlns:v="urn:schemas-microsoft-com:vml" xmlns:wp14="http://schemas.microsoft.com/office/word/2010/wordprocessingDrawing" xmlns:wp="http://schemas.openxmlformats.org/drawingml/2006/wordprocessingDrawing" xmlns:w10="urn:schemas-microsoft-com:office:word" xmlns:w="http://schemas.openxmlformats.org/wordprocessingml/2006/main" xmlns:w14="http://schemas.microsoft.com/office/word/2010/wordml" xmlns:w15="http://schemas.microsoft.com/office/word/2012/wordml" xmlns:w16cex="http://schemas.microsoft.com/office/word/2018/wordml/cex" xmlns:w16cid="http://schemas.microsoft.com/office/word/2016/wordml/cid" xmlns:w16="http://schemas.microsoft.com/office/word/2018/wordml" xmlns:w16du="http://schemas.microsoft.com/office/word/2023/wordml/word16du" xmlns:w16sdtdh="http://schemas.microsoft.com/office/word/2020/wordml/sdtdatahash" xmlns:w16se="http://schemas.microsoft.com/office/word/2015/wordml/symex" xmlns:wpg="http://schemas.microsoft.com/office/word/2010/wordprocessingGroup" xmlns:wpi="http://schemas.microsoft.com/office/word/2010/wordprocessingInk" xmlns:wne="http://schemas.microsoft.com/office/word/2006/wordml" xmlns:wps="http://schemas.microsoft.com/office/word/2010/wordprocessingShape" mc:Ignorable="w14 w15 w16se w16cid w16 w16cex w16sdtdh wp14">
   <w:abstractNum w:abstractNumId="0" w15:restartNumberingAfterBreak="0">
-    <w:nsid w:val="1FA946F0"/>
+    <w:nsid w:val="21656812"/>
     <w:multiLevelType w:val="multilevel"/>
-    <w:tmpl w:val="58BCC022"/>
+    <w:tmpl w:val="B3E00530"/>
     <w:lvl w:ilvl="0">
       <w:numFmt w:val="bullet"/>
-      <w:lvlText w:val="•"/>
+      <w:lvlText w:val="●"/>
       <w:lvlJc w:val="left"/>
       <w:pPr>
         <w:ind w:left="450" w:hanging="360"/>
@@ -2895,10 +2822,10 @@
     <w:lvl w:ilvl="1">
       <w:start w:val="1"/>
       <w:numFmt w:val="bullet"/>
-      <w:lvlText w:val="o"/>
+      <w:lvlText w:val="○"/>
       <w:lvlJc w:val="left"/>
       <w:pPr>
-        <w:ind w:left="1170" w:hanging="360"/>
+        <w:ind w:left="630" w:hanging="360"/>
       </w:pPr>
       <w:rPr>
         <w:rFonts w:ascii="Courier New" w:eastAsia="Courier New" w:hAnsi="Courier New" w:cs="Courier New"/>
@@ -2907,7 +2834,7 @@
     <w:lvl w:ilvl="2">
       <w:start w:val="1"/>
       <w:numFmt w:val="bullet"/>
-      <w:lvlText w:val="▪"/>
+      <w:lvlText w:val="■"/>
       <w:lvlJc w:val="left"/>
       <w:pPr>
         <w:ind w:left="1890" w:hanging="360"/>
@@ -2931,7 +2858,7 @@
     <w:lvl w:ilvl="4">
       <w:start w:val="1"/>
       <w:numFmt w:val="bullet"/>
-      <w:lvlText w:val="o"/>
+      <w:lvlText w:val="○"/>
       <w:lvlJc w:val="left"/>
       <w:pPr>
         <w:ind w:left="3330" w:hanging="360"/>
@@ -2943,7 +2870,7 @@
     <w:lvl w:ilvl="5">
       <w:start w:val="1"/>
       <w:numFmt w:val="bullet"/>
-      <w:lvlText w:val="▪"/>
+      <w:lvlText w:val="■"/>
       <w:lvlJc w:val="left"/>
       <w:pPr>
         <w:ind w:left="4050" w:hanging="360"/>
@@ -2967,7 +2894,7 @@
     <w:lvl w:ilvl="7">
       <w:start w:val="1"/>
       <w:numFmt w:val="bullet"/>
-      <w:lvlText w:val="o"/>
+      <w:lvlText w:val="○"/>
       <w:lvlJc w:val="left"/>
       <w:pPr>
         <w:ind w:left="5490" w:hanging="360"/>
@@ -2979,7 +2906,7 @@
     <w:lvl w:ilvl="8">
       <w:start w:val="1"/>
       <w:numFmt w:val="bullet"/>
-      <w:lvlText w:val="▪"/>
+      <w:lvlText w:val="■"/>
       <w:lvlJc w:val="left"/>
       <w:pPr>
         <w:ind w:left="6210" w:hanging="360"/>
@@ -2990,9 +2917,9 @@
     </w:lvl>
   </w:abstractNum>
   <w:abstractNum w:abstractNumId="1" w15:restartNumberingAfterBreak="0">
-    <w:nsid w:val="35B93E23"/>
+    <w:nsid w:val="42C671F9"/>
     <w:multiLevelType w:val="multilevel"/>
-    <w:tmpl w:val="095EB0C4"/>
+    <w:tmpl w:val="45901712"/>
     <w:lvl w:ilvl="0">
       <w:start w:val="1"/>
       <w:numFmt w:val="bullet"/>
@@ -3103,9 +3030,9 @@
     </w:lvl>
   </w:abstractNum>
   <w:abstractNum w:abstractNumId="2" w15:restartNumberingAfterBreak="0">
-    <w:nsid w:val="580458E6"/>
+    <w:nsid w:val="7FC20147"/>
     <w:multiLevelType w:val="multilevel"/>
-    <w:tmpl w:val="4AE496D0"/>
+    <w:tmpl w:val="5058CD48"/>
     <w:lvl w:ilvl="0">
       <w:start w:val="1"/>
       <w:numFmt w:val="bullet"/>
@@ -3215,125 +3142,13 @@
       </w:rPr>
     </w:lvl>
   </w:abstractNum>
-  <w:abstractNum w:abstractNumId="3" w15:restartNumberingAfterBreak="0">
-    <w:nsid w:val="69AC3BE1"/>
-    <w:multiLevelType w:val="multilevel"/>
-    <w:tmpl w:val="C06A1FBE"/>
-    <w:lvl w:ilvl="0">
-      <w:numFmt w:val="bullet"/>
-      <w:lvlText w:val="●"/>
-      <w:lvlJc w:val="left"/>
-      <w:pPr>
-        <w:ind w:left="450" w:hanging="360"/>
-      </w:pPr>
-    </w:lvl>
-    <w:lvl w:ilvl="1">
-      <w:start w:val="1"/>
-      <w:numFmt w:val="bullet"/>
-      <w:lvlText w:val="○"/>
-      <w:lvlJc w:val="left"/>
-      <w:pPr>
-        <w:ind w:left="630" w:hanging="360"/>
-      </w:pPr>
-      <w:rPr>
-        <w:rFonts w:ascii="Courier New" w:eastAsia="Courier New" w:hAnsi="Courier New" w:cs="Courier New"/>
-      </w:rPr>
-    </w:lvl>
-    <w:lvl w:ilvl="2">
-      <w:start w:val="1"/>
-      <w:numFmt w:val="bullet"/>
-      <w:lvlText w:val="■"/>
-      <w:lvlJc w:val="left"/>
-      <w:pPr>
-        <w:ind w:left="1890" w:hanging="360"/>
-      </w:pPr>
-      <w:rPr>
-        <w:rFonts w:ascii="Noto Sans" w:eastAsia="Noto Sans" w:hAnsi="Noto Sans" w:cs="Noto Sans"/>
-      </w:rPr>
-    </w:lvl>
-    <w:lvl w:ilvl="3">
-      <w:start w:val="1"/>
-      <w:numFmt w:val="bullet"/>
-      <w:lvlText w:val="●"/>
-      <w:lvlJc w:val="left"/>
-      <w:pPr>
-        <w:ind w:left="2610" w:hanging="360"/>
-      </w:pPr>
-      <w:rPr>
-        <w:rFonts w:ascii="Noto Sans" w:eastAsia="Noto Sans" w:hAnsi="Noto Sans" w:cs="Noto Sans"/>
-      </w:rPr>
-    </w:lvl>
-    <w:lvl w:ilvl="4">
-      <w:start w:val="1"/>
-      <w:numFmt w:val="bullet"/>
-      <w:lvlText w:val="○"/>
-      <w:lvlJc w:val="left"/>
-      <w:pPr>
-        <w:ind w:left="3330" w:hanging="360"/>
-      </w:pPr>
-      <w:rPr>
-        <w:rFonts w:ascii="Courier New" w:eastAsia="Courier New" w:hAnsi="Courier New" w:cs="Courier New"/>
-      </w:rPr>
-    </w:lvl>
-    <w:lvl w:ilvl="5">
-      <w:start w:val="1"/>
-      <w:numFmt w:val="bullet"/>
-      <w:lvlText w:val="■"/>
-      <w:lvlJc w:val="left"/>
-      <w:pPr>
-        <w:ind w:left="4050" w:hanging="360"/>
-      </w:pPr>
-      <w:rPr>
-        <w:rFonts w:ascii="Noto Sans" w:eastAsia="Noto Sans" w:hAnsi="Noto Sans" w:cs="Noto Sans"/>
-      </w:rPr>
-    </w:lvl>
-    <w:lvl w:ilvl="6">
-      <w:start w:val="1"/>
-      <w:numFmt w:val="bullet"/>
-      <w:lvlText w:val="●"/>
-      <w:lvlJc w:val="left"/>
-      <w:pPr>
-        <w:ind w:left="4770" w:hanging="360"/>
-      </w:pPr>
-      <w:rPr>
-        <w:rFonts w:ascii="Noto Sans" w:eastAsia="Noto Sans" w:hAnsi="Noto Sans" w:cs="Noto Sans"/>
-      </w:rPr>
-    </w:lvl>
-    <w:lvl w:ilvl="7">
-      <w:start w:val="1"/>
-      <w:numFmt w:val="bullet"/>
-      <w:lvlText w:val="○"/>
-      <w:lvlJc w:val="left"/>
-      <w:pPr>
-        <w:ind w:left="5490" w:hanging="360"/>
-      </w:pPr>
-      <w:rPr>
-        <w:rFonts w:ascii="Courier New" w:eastAsia="Courier New" w:hAnsi="Courier New" w:cs="Courier New"/>
-      </w:rPr>
-    </w:lvl>
-    <w:lvl w:ilvl="8">
-      <w:start w:val="1"/>
-      <w:numFmt w:val="bullet"/>
-      <w:lvlText w:val="■"/>
-      <w:lvlJc w:val="left"/>
-      <w:pPr>
-        <w:ind w:left="6210" w:hanging="360"/>
-      </w:pPr>
-      <w:rPr>
-        <w:rFonts w:ascii="Noto Sans" w:eastAsia="Noto Sans" w:hAnsi="Noto Sans" w:cs="Noto Sans"/>
-      </w:rPr>
-    </w:lvl>
-  </w:abstractNum>
-  <w:num w:numId="1" w16cid:durableId="1570383818">
+  <w:num w:numId="1" w16cid:durableId="293675893">
     <w:abstractNumId w:val="1"/>
   </w:num>
-  <w:num w:numId="2" w16cid:durableId="1439328644">
+  <w:num w:numId="2" w16cid:durableId="932250300">
     <w:abstractNumId w:val="2"/>
   </w:num>
-  <w:num w:numId="3" w16cid:durableId="1803038589">
-    <w:abstractNumId w:val="3"/>
-  </w:num>
-  <w:num w:numId="4" w16cid:durableId="352608730">
+  <w:num w:numId="3" w16cid:durableId="1042051432">
     <w:abstractNumId w:val="0"/>
   </w:num>
 </w:numbering>
@@ -4373,7 +4188,7 @@
 
 <file path=customXml/item1.xml><?xml version="1.0" encoding="utf-8"?>
 <go:gDocsCustomXmlDataStorage xmlns:go="http://customooxmlschemas.google.com/" xmlns:r="http://schemas.openxmlformats.org/officeDocument/2006/relationships" uri="GoogleDocsCustomDataVersion1">
-  <go:docsCustomData xmlns:go="http://customooxmlschemas.google.com/" roundtripDataSignature="AMtx7mj217LVj4fiIADlSZIoXFoqWCXW7w==">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</go:docsCustomData>
+  <go:docsCustomData xmlns:go="http://customooxmlschemas.google.com/" roundtripDataSignature="AMtx7mgqXBjWXqab1GRlxgieZIU+r+6ugw==">AMUW2mW5neRPl2J4KTBW1sRJOILwPKSYBjJ/xVbnWbyzx+bX9VO8a9DdVvadyQk4I0K9buzoVtUov+VYTf0ZRF0gR9tzLcZ6rrR85pSi2CYniZdw3cp4CtHRh0ssXGC7HxfoS87jxt2tpYSBh3WkYN7kFeJIOZZbAoiSZRqnmhTC3NMHp9sZhrSa9RgW7/JoJggjD9WLnwBfFq4shjpEADZcaYVjXV0056tbtbo/n2mziJC2eWTCJfSOCc5hpsoQaaDv8zpd5SaAYESNyHifk2e+WRxUOS0foSGkhfm9+s9ZOJ9tj/XHmshpi/kgYIfjDahM9qAEJeWEDHWW9ByQW4wR0sw+1wb4kgGNbwPG2IIzqav9TVci1n0=</go:docsCustomData>
 </go:gDocsCustomXmlDataStorage>
 </file>
 

</xml_diff>